<commit_message>
PA_diagnostico avance en seccion orientacion espacial
</commit_message>
<xml_diff>
--- a/documentos/modulos de asignaturas/pensamiento abstracto/PA_diagnostico.docx
+++ b/documentos/modulos de asignaturas/pensamiento abstracto/PA_diagnostico.docx
@@ -5373,8 +5373,6 @@
         </w:rPr>
         <w:t xml:space="preserve"> Ventilador</w:t>
       </w:r>
-      <w:bookmarkStart w:id="0" w:name="_GoBack"/>
-      <w:bookmarkEnd w:id="0"/>
     </w:p>
     <w:p>
       <w:pPr>
@@ -5429,36 +5427,52 @@
           <w:sz w:val="24"/>
           <w:szCs w:val="24"/>
         </w:rPr>
-        <w:t>Pregunta 1. Enunciado</w:t>
-      </w:r>
-    </w:p>
-    <w:p>
-      <w:pPr>
-        <w:pStyle w:val="Prrafodelista"/>
-        <w:ind w:left="1440"/>
-        <w:rPr>
-          <w:rFonts w:ascii="Arial" w:hAnsi="Arial" w:cs="Arial"/>
-          <w:sz w:val="24"/>
-          <w:szCs w:val="24"/>
-        </w:rPr>
-      </w:pPr>
-    </w:p>
-    <w:p>
-      <w:pPr>
-        <w:pStyle w:val="Prrafodelista"/>
-        <w:ind w:left="1440"/>
-        <w:rPr>
-          <w:rFonts w:ascii="Arial" w:hAnsi="Arial" w:cs="Arial"/>
-          <w:b/>
-          <w:sz w:val="24"/>
-          <w:szCs w:val="24"/>
-        </w:rPr>
-      </w:pPr>
-    </w:p>
-    <w:p>
-      <w:pPr>
-        <w:pStyle w:val="Prrafodelista"/>
-        <w:ind w:left="1440"/>
+        <w:t>Pregunta 1. Se tiene el siguiente plegable de un dado, ¿Cuál de las siguientes figuras corresponde al plano original?</w:t>
+      </w:r>
+    </w:p>
+    <w:p>
+      <w:pPr>
+        <w:jc w:val="center"/>
+        <w:rPr>
+          <w:rFonts w:ascii="Arial" w:hAnsi="Arial" w:cs="Arial"/>
+          <w:sz w:val="24"/>
+          <w:szCs w:val="24"/>
+        </w:rPr>
+      </w:pPr>
+      <w:r>
+        <w:lastRenderedPageBreak/>
+        <w:pict>
+          <v:shape id="_x0000_i1040" type="#_x0000_t75" style="width:339.75pt;height:191.25pt">
+            <v:imagedata r:id="rId19" o:title="Untitled design"/>
+          </v:shape>
+        </w:pict>
+      </w:r>
+    </w:p>
+    <w:p>
+      <w:pPr>
+        <w:pStyle w:val="Prrafodelista"/>
+        <w:ind w:left="1440"/>
+        <w:rPr>
+          <w:rFonts w:ascii="Arial" w:hAnsi="Arial" w:cs="Arial"/>
+          <w:i/>
+          <w:color w:val="808080" w:themeColor="background1" w:themeShade="80"/>
+          <w:sz w:val="24"/>
+          <w:szCs w:val="24"/>
+        </w:rPr>
+      </w:pPr>
+      <w:r>
+        <w:rPr>
+          <w:rFonts w:ascii="Arial" w:hAnsi="Arial" w:cs="Arial"/>
+          <w:i/>
+          <w:color w:val="808080" w:themeColor="background1" w:themeShade="80"/>
+          <w:sz w:val="24"/>
+          <w:szCs w:val="24"/>
+        </w:rPr>
+        <w:t>Respuesta: Figura con 1, 2 y 3 puntos</w:t>
+      </w:r>
+    </w:p>
+    <w:p>
+      <w:pPr>
         <w:rPr>
           <w:rFonts w:ascii="Arial" w:hAnsi="Arial" w:cs="Arial"/>
           <w:b/>
@@ -5487,35 +5501,195 @@
           <w:sz w:val="24"/>
           <w:szCs w:val="24"/>
         </w:rPr>
-        <w:t>Pregunta 2. Enunciado</w:t>
-      </w:r>
-    </w:p>
-    <w:p>
-      <w:pPr>
-        <w:pStyle w:val="Prrafodelista"/>
-        <w:ind w:left="1440"/>
-        <w:rPr>
-          <w:rFonts w:ascii="Arial" w:hAnsi="Arial" w:cs="Arial"/>
-          <w:sz w:val="24"/>
-          <w:szCs w:val="24"/>
-        </w:rPr>
-      </w:pPr>
-    </w:p>
-    <w:p>
-      <w:pPr>
-        <w:pStyle w:val="Prrafodelista"/>
-        <w:ind w:left="1440"/>
-        <w:rPr>
-          <w:rFonts w:ascii="Arial" w:hAnsi="Arial" w:cs="Arial"/>
-          <w:b/>
-          <w:sz w:val="24"/>
-          <w:szCs w:val="24"/>
-        </w:rPr>
-      </w:pPr>
-    </w:p>
-    <w:p>
-      <w:pPr>
-        <w:pStyle w:val="Prrafodelista"/>
+        <w:t>Pregunta 2. Una hormiga azul se encuentra en un laberinto y desea salir, la hormiga está mirando en dirección norte y solo puede ir a la izquierda o derecha solo cuando tiene una pared justo delante de ella, determine la ruta que debe de seguir para salir (interprétese “D” como derecha e “I” como izquierda)</w:t>
+      </w:r>
+    </w:p>
+    <w:p>
+      <w:pPr>
+        <w:jc w:val="center"/>
+        <w:rPr>
+          <w:rFonts w:ascii="Arial" w:hAnsi="Arial" w:cs="Arial"/>
+          <w:sz w:val="24"/>
+          <w:szCs w:val="24"/>
+        </w:rPr>
+      </w:pPr>
+      <w:r>
+        <w:pict>
+          <v:shape id="_x0000_i1039" type="#_x0000_t75" style="width:339.75pt;height:339.75pt">
+            <v:imagedata r:id="rId20" o:title="Captura de pantalla (2)"/>
+          </v:shape>
+        </w:pict>
+      </w:r>
+    </w:p>
+    <w:p>
+      <w:pPr>
+        <w:pStyle w:val="Prrafodelista"/>
+        <w:ind w:left="1440"/>
+        <w:rPr>
+          <w:rFonts w:ascii="Arial" w:hAnsi="Arial" w:cs="Arial"/>
+          <w:i/>
+          <w:color w:val="808080" w:themeColor="background1" w:themeShade="80"/>
+          <w:sz w:val="24"/>
+          <w:szCs w:val="24"/>
+        </w:rPr>
+      </w:pPr>
+      <w:r>
+        <w:rPr>
+          <w:rFonts w:ascii="Arial" w:hAnsi="Arial" w:cs="Arial"/>
+          <w:i/>
+          <w:color w:val="808080" w:themeColor="background1" w:themeShade="80"/>
+          <w:sz w:val="24"/>
+          <w:szCs w:val="24"/>
+        </w:rPr>
+        <w:t>Respuesta: D, I, D, I, D, I, I, I, D, D, D, I</w:t>
+      </w:r>
+    </w:p>
+    <w:p>
+      <w:pPr>
+        <w:pStyle w:val="Prrafodelista"/>
+        <w:ind w:left="1440"/>
+        <w:rPr>
+          <w:rFonts w:ascii="Arial" w:hAnsi="Arial" w:cs="Arial"/>
+          <w:sz w:val="24"/>
+          <w:szCs w:val="24"/>
+        </w:rPr>
+      </w:pPr>
+    </w:p>
+    <w:p>
+      <w:pPr>
+        <w:pStyle w:val="Prrafodelista"/>
+        <w:ind w:left="1440"/>
+        <w:rPr>
+          <w:rFonts w:ascii="Arial" w:hAnsi="Arial" w:cs="Arial"/>
+          <w:sz w:val="24"/>
+          <w:szCs w:val="24"/>
+        </w:rPr>
+      </w:pPr>
+      <w:r>
+        <w:rPr>
+          <w:rFonts w:ascii="Arial" w:hAnsi="Arial" w:cs="Arial"/>
+          <w:sz w:val="24"/>
+          <w:szCs w:val="24"/>
+        </w:rPr>
+        <w:t>(3) D, I, D, I, D, I, I, I, D, D, D, I</w:t>
+      </w:r>
+    </w:p>
+    <w:p>
+      <w:pPr>
+        <w:pStyle w:val="Prrafodelista"/>
+        <w:ind w:left="1440"/>
+        <w:rPr>
+          <w:rFonts w:ascii="Arial" w:hAnsi="Arial" w:cs="Arial"/>
+          <w:sz w:val="24"/>
+          <w:szCs w:val="24"/>
+        </w:rPr>
+      </w:pPr>
+      <w:r>
+        <w:rPr>
+          <w:rFonts w:ascii="Arial" w:hAnsi="Arial" w:cs="Arial"/>
+          <w:sz w:val="24"/>
+          <w:szCs w:val="24"/>
+        </w:rPr>
+        <w:lastRenderedPageBreak/>
+        <w:t xml:space="preserve">(2) </w:t>
+      </w:r>
+      <w:r>
+        <w:rPr>
+          <w:rFonts w:ascii="Arial" w:hAnsi="Arial" w:cs="Arial"/>
+          <w:sz w:val="24"/>
+          <w:szCs w:val="24"/>
+        </w:rPr>
+        <w:t>D, I, D</w:t>
+      </w:r>
+      <w:r>
+        <w:rPr>
+          <w:rFonts w:ascii="Arial" w:hAnsi="Arial" w:cs="Arial"/>
+          <w:sz w:val="24"/>
+          <w:szCs w:val="24"/>
+        </w:rPr>
+        <w:t>, I, I</w:t>
+      </w:r>
+      <w:r>
+        <w:rPr>
+          <w:rFonts w:ascii="Arial" w:hAnsi="Arial" w:cs="Arial"/>
+          <w:sz w:val="24"/>
+          <w:szCs w:val="24"/>
+        </w:rPr>
+        <w:t>, I, I, I, D, D, D, I</w:t>
+      </w:r>
+    </w:p>
+    <w:p>
+      <w:pPr>
+        <w:pStyle w:val="Prrafodelista"/>
+        <w:ind w:left="1440"/>
+        <w:rPr>
+          <w:rFonts w:ascii="Arial" w:hAnsi="Arial" w:cs="Arial"/>
+          <w:sz w:val="24"/>
+          <w:szCs w:val="24"/>
+        </w:rPr>
+      </w:pPr>
+      <w:r>
+        <w:rPr>
+          <w:rFonts w:ascii="Arial" w:hAnsi="Arial" w:cs="Arial"/>
+          <w:sz w:val="24"/>
+          <w:szCs w:val="24"/>
+        </w:rPr>
+        <w:t xml:space="preserve">(1) </w:t>
+      </w:r>
+      <w:r>
+        <w:rPr>
+          <w:rFonts w:ascii="Arial" w:hAnsi="Arial" w:cs="Arial"/>
+          <w:sz w:val="24"/>
+          <w:szCs w:val="24"/>
+        </w:rPr>
+        <w:t>D, I, D, I, D, I, I, D, I</w:t>
+      </w:r>
+      <w:r>
+        <w:rPr>
+          <w:rFonts w:ascii="Arial" w:hAnsi="Arial" w:cs="Arial"/>
+          <w:sz w:val="24"/>
+          <w:szCs w:val="24"/>
+        </w:rPr>
+        <w:t>, D, D, I</w:t>
+      </w:r>
+    </w:p>
+    <w:p>
+      <w:pPr>
+        <w:pStyle w:val="Prrafodelista"/>
+        <w:ind w:left="1440"/>
+        <w:rPr>
+          <w:rFonts w:ascii="Arial" w:hAnsi="Arial" w:cs="Arial"/>
+          <w:sz w:val="24"/>
+          <w:szCs w:val="24"/>
+        </w:rPr>
+      </w:pPr>
+      <w:r>
+        <w:rPr>
+          <w:rFonts w:ascii="Arial" w:hAnsi="Arial" w:cs="Arial"/>
+          <w:sz w:val="24"/>
+          <w:szCs w:val="24"/>
+        </w:rPr>
+        <w:t xml:space="preserve">(0) </w:t>
+      </w:r>
+      <w:r>
+        <w:rPr>
+          <w:rFonts w:ascii="Arial" w:hAnsi="Arial" w:cs="Arial"/>
+          <w:sz w:val="24"/>
+          <w:szCs w:val="24"/>
+        </w:rPr>
+        <w:t>D, I, I, I, I, I, I, I, D, D, I</w:t>
+      </w:r>
+      <w:r>
+        <w:rPr>
+          <w:rFonts w:ascii="Arial" w:hAnsi="Arial" w:cs="Arial"/>
+          <w:sz w:val="24"/>
+          <w:szCs w:val="24"/>
+        </w:rPr>
+        <w:t>, I</w:t>
+      </w:r>
+    </w:p>
+    <w:p>
+      <w:pPr>
         <w:rPr>
           <w:rFonts w:ascii="Arial" w:hAnsi="Arial" w:cs="Arial"/>
           <w:sz w:val="24"/>
@@ -5563,6 +5737,29 @@
         <w:ind w:left="1440"/>
         <w:rPr>
           <w:rFonts w:ascii="Arial" w:hAnsi="Arial" w:cs="Arial"/>
+          <w:sz w:val="24"/>
+          <w:szCs w:val="24"/>
+        </w:rPr>
+      </w:pPr>
+      <w:r>
+        <w:rPr>
+          <w:rFonts w:ascii="Arial" w:hAnsi="Arial" w:cs="Arial"/>
+          <w:sz w:val="24"/>
+          <w:szCs w:val="24"/>
+        </w:rPr>
+        <w:pict>
+          <v:shape id="_x0000_i1041" type="#_x0000_t75" style="width:540pt;height:303.75pt">
+            <v:imagedata r:id="rId21" o:title="1"/>
+          </v:shape>
+        </w:pict>
+      </w:r>
+    </w:p>
+    <w:p>
+      <w:pPr>
+        <w:pStyle w:val="Prrafodelista"/>
+        <w:ind w:left="1440"/>
+        <w:rPr>
+          <w:rFonts w:ascii="Arial" w:hAnsi="Arial" w:cs="Arial"/>
           <w:b/>
           <w:sz w:val="24"/>
           <w:szCs w:val="24"/>
@@ -5624,6 +5821,32 @@
           <w:szCs w:val="24"/>
         </w:rPr>
       </w:pPr>
+      <w:r>
+        <w:rPr>
+          <w:rFonts w:ascii="Arial" w:hAnsi="Arial" w:cs="Arial"/>
+          <w:b/>
+          <w:sz w:val="24"/>
+          <w:szCs w:val="24"/>
+        </w:rPr>
+        <w:lastRenderedPageBreak/>
+        <w:pict>
+          <v:shape id="_x0000_i1042" type="#_x0000_t75" style="width:540pt;height:303.75pt">
+            <v:imagedata r:id="rId22" o:title="2"/>
+          </v:shape>
+        </w:pict>
+      </w:r>
+    </w:p>
+    <w:p>
+      <w:pPr>
+        <w:pStyle w:val="Prrafodelista"/>
+        <w:ind w:left="1440"/>
+        <w:rPr>
+          <w:rFonts w:ascii="Arial" w:hAnsi="Arial" w:cs="Arial"/>
+          <w:b/>
+          <w:sz w:val="24"/>
+          <w:szCs w:val="24"/>
+        </w:rPr>
+      </w:pPr>
     </w:p>
     <w:p>
       <w:pPr>
@@ -5680,6 +5903,31 @@
           <w:szCs w:val="24"/>
         </w:rPr>
       </w:pPr>
+      <w:r>
+        <w:rPr>
+          <w:rFonts w:ascii="Arial" w:hAnsi="Arial" w:cs="Arial"/>
+          <w:b/>
+          <w:sz w:val="24"/>
+          <w:szCs w:val="24"/>
+        </w:rPr>
+        <w:pict>
+          <v:shape id="_x0000_i1043" type="#_x0000_t75" style="width:540pt;height:303.75pt">
+            <v:imagedata r:id="rId23" o:title="3"/>
+          </v:shape>
+        </w:pict>
+      </w:r>
+    </w:p>
+    <w:p>
+      <w:pPr>
+        <w:pStyle w:val="Prrafodelista"/>
+        <w:ind w:left="1440"/>
+        <w:rPr>
+          <w:rFonts w:ascii="Arial" w:hAnsi="Arial" w:cs="Arial"/>
+          <w:b/>
+          <w:sz w:val="24"/>
+          <w:szCs w:val="24"/>
+        </w:rPr>
+      </w:pPr>
     </w:p>
     <w:p>
       <w:pPr>
@@ -5724,6 +5972,32 @@
           <w:szCs w:val="24"/>
         </w:rPr>
       </w:pPr>
+      <w:bookmarkStart w:id="0" w:name="_GoBack"/>
+      <w:bookmarkEnd w:id="0"/>
+      <w:r>
+        <w:rPr>
+          <w:rFonts w:ascii="Arial" w:hAnsi="Arial" w:cs="Arial"/>
+          <w:sz w:val="24"/>
+          <w:szCs w:val="24"/>
+        </w:rPr>
+        <w:lastRenderedPageBreak/>
+        <w:pict>
+          <v:shape id="_x0000_i1044" type="#_x0000_t75" style="width:540pt;height:303.75pt">
+            <v:imagedata r:id="rId24" o:title="4"/>
+          </v:shape>
+        </w:pict>
+      </w:r>
+    </w:p>
+    <w:p>
+      <w:pPr>
+        <w:pStyle w:val="Prrafodelista"/>
+        <w:ind w:left="1440"/>
+        <w:rPr>
+          <w:rFonts w:ascii="Arial" w:hAnsi="Arial" w:cs="Arial"/>
+          <w:sz w:val="24"/>
+          <w:szCs w:val="24"/>
+        </w:rPr>
+      </w:pPr>
     </w:p>
     <w:p>
       <w:pPr>
@@ -6103,6 +6377,7 @@
           <w:sz w:val="24"/>
           <w:szCs w:val="24"/>
         </w:rPr>
+        <w:lastRenderedPageBreak/>
         <w:t>Pregunta 13. Enunciado</w:t>
       </w:r>
     </w:p>

</xml_diff>